<commit_message>
fix(Pandoc): Improve docx template
Closes #62. Also adds style for CodeChunk.
</commit_message>
<xml_diff>
--- a/src/codecs/pandoc/templates/stencila-template.docx
+++ b/src/codecs/pandoc/templates/stencila-template.docx
@@ -11,13 +11,13 @@
       </w:pPr>
       <w:r>
         <w:rPr>
-          <w:position w:val="2"/>
+          <w:position w:val="3"/>
         </w:rPr>
         <w:t xml:space="preserve"> </w:t>
       </w:r>
       <w:r>
         <w:rPr>
-          <w:position w:val="2"/>
+          <w:position w:val="3"/>
         </w:rPr>
         <w:t xml:space="preserve">Title </w:t>
       </w:r>
@@ -87,7 +87,7 @@
       <w:bookmarkEnd w:id="0"/>
       <w:r>
         <w:rPr/>
-        <w:t xml:space="preserve">Heading 1 </w:t>
+        <w:t>Heading 1</w:t>
       </w:r>
     </w:p>
     <w:p>
@@ -151,8 +151,8 @@
         <w:t xml:space="preserve">Heading </w:t>
       </w:r>
       <w:bookmarkStart w:id="6" w:name="_GoBack"/>
+      <w:bookmarkEnd w:id="5"/>
       <w:bookmarkEnd w:id="6"/>
-      <w:bookmarkEnd w:id="5"/>
       <w:r>
         <w:rPr/>
         <w:t>6</w:t>
@@ -165,6 +165,15 @@
       </w:pPr>
       <w:r>
         <w:rPr/>
+      </w:r>
+    </w:p>
+    <w:p>
+      <w:pPr>
+        <w:pStyle w:val="FirstParagraph"/>
+        <w:rPr/>
+      </w:pPr>
+      <w:r>
+        <w:rPr/>
         <w:t xml:space="preserve">First Paragraph. </w:t>
       </w:r>
     </w:p>
@@ -175,8 +184,14 @@
       </w:pPr>
       <w:r>
         <w:rPr/>
-        <w:t xml:space="preserve">Body Text. Body Text Char.    </w:t>
-      </w:r>
+        <w:t xml:space="preserve">Body Text. Body Text Char. </w:t>
+      </w:r>
+    </w:p>
+    <w:p>
+      <w:pPr>
+        <w:pStyle w:val="TextBody"/>
+        <w:rPr/>
+      </w:pPr>
       <w:r>
         <w:rPr>
           <w:rStyle w:val="VerbatimChar"/>
@@ -197,19 +212,37 @@
       </w:r>
       <w:r>
         <w:rPr/>
-        <w:t xml:space="preserve"> .    </w:t>
-      </w:r>
+        <w:t xml:space="preserve"> </w:t>
+      </w:r>
+    </w:p>
+    <w:p>
+      <w:pPr>
+        <w:pStyle w:val="TextBody"/>
+        <w:rPr/>
+      </w:pPr>
       <w:hyperlink r:id="rId2">
         <w:r>
           <w:rPr>
             <w:rStyle w:val="InternetLink"/>
           </w:rPr>
-          <w:t xml:space="preserve"> Hyperlink </w:t>
+          <w:t xml:space="preserve"> </w:t>
+        </w:r>
+        <w:r>
+          <w:rPr>
+            <w:rStyle w:val="InternetLink"/>
+          </w:rPr>
+          <w:t xml:space="preserve">Hyperlink </w:t>
         </w:r>
       </w:hyperlink>
-      <w:r>
-        <w:rPr/>
-        <w:t xml:space="preserve"> .     Footnote. </w:t>
+    </w:p>
+    <w:p>
+      <w:pPr>
+        <w:pStyle w:val="TextBody"/>
+        <w:rPr/>
+      </w:pPr>
+      <w:r>
+        <w:rPr/>
+        <w:t xml:space="preserve">Footnote </w:t>
       </w:r>
       <w:r>
         <w:rPr>
@@ -217,26 +250,9 @@
         </w:rPr>
         <w:footnoteReference w:id="2"/>
       </w:r>
-    </w:p>
-    <w:p>
-      <w:pPr>
-        <w:pStyle w:val="TextBody"/>
-        <w:rPr/>
-      </w:pPr>
-      <w:r>
-        <w:rPr>
-          <w:rStyle w:val="FunctionTok"/>
-        </w:rPr>
-        <w:t>git</w:t>
-      </w:r>
-      <w:r>
-        <w:rPr>
-          <w:rStyle w:val="NormalTok"/>
-        </w:rPr>
-        <w:t xml:space="preserve"> clone https://github.com/stencila/convert.git</w:t>
-      </w:r>
-      <w:r>
-        <w:rPr/>
+      <w:r>
+        <w:rPr/>
+        <w:t>.</w:t>
         <w:br/>
       </w:r>
     </w:p>
@@ -269,10 +285,10 @@
         <w:tblStyle w:val="Table"/>
         <w:tblW w:w="1556" w:type="dxa"/>
         <w:jc w:val="left"/>
-        <w:tblInd w:w="0" w:type="dxa"/>
+        <w:tblInd w:w="-2" w:type="dxa"/>
         <w:tblCellMar>
           <w:top w:w="0" w:type="dxa"/>
-          <w:left w:w="107" w:type="dxa"/>
+          <w:left w:w="104" w:type="dxa"/>
           <w:bottom w:w="0" w:type="dxa"/>
           <w:right w:w="108" w:type="dxa"/>
         </w:tblCellMar>
@@ -291,11 +307,13 @@
             <w:tcW w:w="778" w:type="dxa"/>
             <w:tcBorders>
               <w:bottom w:val="nil"/>
+              <w:right w:val="nil"/>
               <w:insideH w:val="nil"/>
+              <w:insideV w:val="nil"/>
             </w:tcBorders>
             <w:shd w:color="auto" w:fill="F1F1F2" w:val="clear"/>
             <w:tcMar>
-              <w:left w:w="107" w:type="dxa"/>
+              <w:left w:w="104" w:type="dxa"/>
             </w:tcMar>
             <w:vAlign w:val="bottom"/>
           </w:tcPr>
@@ -339,13 +357,11 @@
           <w:tcPr>
             <w:tcW w:w="777" w:type="dxa"/>
             <w:tcBorders>
+              <w:left w:val="nil"/>
               <w:bottom w:val="nil"/>
               <w:insideH w:val="nil"/>
             </w:tcBorders>
             <w:shd w:color="auto" w:fill="F1F1F2" w:val="clear"/>
-            <w:tcMar>
-              <w:left w:w="107" w:type="dxa"/>
-            </w:tcMar>
             <w:vAlign w:val="bottom"/>
           </w:tcPr>
           <w:p>
@@ -393,11 +409,13 @@
             <w:tcBorders>
               <w:top w:val="nil"/>
               <w:bottom w:val="nil"/>
+              <w:right w:val="nil"/>
               <w:insideH w:val="nil"/>
+              <w:insideV w:val="nil"/>
             </w:tcBorders>
             <w:shd w:color="auto" w:fill="auto" w:val="clear"/>
             <w:tcMar>
-              <w:left w:w="107" w:type="dxa"/>
+              <w:left w:w="104" w:type="dxa"/>
             </w:tcMar>
           </w:tcPr>
           <w:p>
@@ -427,13 +445,11 @@
             <w:tcW w:w="777" w:type="dxa"/>
             <w:tcBorders>
               <w:top w:val="nil"/>
+              <w:left w:val="nil"/>
               <w:bottom w:val="nil"/>
               <w:insideH w:val="nil"/>
             </w:tcBorders>
             <w:shd w:color="auto" w:fill="auto" w:val="clear"/>
-            <w:tcMar>
-              <w:left w:w="107" w:type="dxa"/>
-            </w:tcMar>
           </w:tcPr>
           <w:p>
             <w:pPr>
@@ -468,11 +484,13 @@
             <w:tcBorders>
               <w:top w:val="nil"/>
               <w:bottom w:val="nil"/>
+              <w:right w:val="nil"/>
               <w:insideH w:val="nil"/>
+              <w:insideV w:val="nil"/>
             </w:tcBorders>
             <w:shd w:color="auto" w:fill="F5F5F5" w:val="clear"/>
             <w:tcMar>
-              <w:left w:w="107" w:type="dxa"/>
+              <w:left w:w="104" w:type="dxa"/>
             </w:tcMar>
           </w:tcPr>
           <w:p>
@@ -502,13 +520,11 @@
             <w:tcW w:w="777" w:type="dxa"/>
             <w:tcBorders>
               <w:top w:val="nil"/>
+              <w:left w:val="nil"/>
               <w:bottom w:val="nil"/>
               <w:insideH w:val="nil"/>
             </w:tcBorders>
             <w:shd w:color="auto" w:fill="F5F5F5" w:val="clear"/>
-            <w:tcMar>
-              <w:left w:w="107" w:type="dxa"/>
-            </w:tcMar>
           </w:tcPr>
           <w:p>
             <w:pPr>
@@ -540,10 +556,12 @@
             <w:tcW w:w="778" w:type="dxa"/>
             <w:tcBorders>
               <w:top w:val="nil"/>
+              <w:right w:val="nil"/>
+              <w:insideV w:val="nil"/>
             </w:tcBorders>
             <w:shd w:color="auto" w:fill="auto" w:val="clear"/>
             <w:tcMar>
-              <w:left w:w="107" w:type="dxa"/>
+              <w:left w:w="104" w:type="dxa"/>
             </w:tcMar>
           </w:tcPr>
           <w:p>
@@ -573,11 +591,9 @@
             <w:tcW w:w="777" w:type="dxa"/>
             <w:tcBorders>
               <w:top w:val="nil"/>
+              <w:left w:val="nil"/>
             </w:tcBorders>
             <w:shd w:color="auto" w:fill="auto" w:val="clear"/>
-            <w:tcMar>
-              <w:left w:w="107" w:type="dxa"/>
-            </w:tcMar>
           </w:tcPr>
           <w:p>
             <w:pPr>
@@ -667,12 +683,24 @@
         <w:t xml:space="preserve">Definition </w:t>
       </w:r>
     </w:p>
+    <w:p>
+      <w:pPr>
+        <w:pStyle w:val="CodeChunk"/>
+        <w:spacing w:before="567" w:after="567"/>
+        <w:jc w:val="center"/>
+        <w:rPr/>
+      </w:pPr>
+      <w:r>
+        <w:rPr/>
+        <w:t>CodeChunk</w:t>
+      </w:r>
+    </w:p>
     <w:sectPr>
       <w:footnotePr>
         <w:numFmt w:val="decimal"/>
       </w:footnotePr>
       <w:type w:val="nextPage"/>
-      <w:pgSz w:w="12240" w:h="15840"/>
+      <w:pgSz w:w="11906" w:h="16838"/>
       <w:pgMar w:left="1440" w:right="1440" w:header="0" w:top="1440" w:footer="0" w:bottom="1440" w:gutter="0"/>
       <w:pgNumType w:fmt="decimal"/>
       <w:formProt w:val="false"/>
@@ -732,7 +760,6 @@
     <w:rPrDefault>
       <w:rPr>
         <w:rFonts w:ascii="Cambria" w:hAnsi="Cambria" w:eastAsia="Cambria" w:cs="" w:asciiTheme="minorHAnsi" w:cstheme="minorBidi" w:eastAsiaTheme="minorHAnsi" w:hAnsiTheme="minorHAnsi"/>
-        <w:sz w:val="24"/>
         <w:szCs w:val="24"/>
         <w:lang w:val="en-US" w:eastAsia="en-US" w:bidi="ar-SA"/>
       </w:rPr>
@@ -1086,12 +1113,12 @@
     <w:pPr>
       <w:widowControl/>
       <w:bidi w:val="0"/>
-      <w:spacing w:lineRule="auto" w:line="268" w:before="0" w:after="200"/>
+      <w:spacing w:lineRule="auto" w:line="266" w:before="0" w:after="200"/>
       <w:jc w:val="left"/>
     </w:pPr>
     <w:rPr>
-      <w:rFonts w:ascii="Nunito" w:hAnsi="Nunito" w:eastAsia="Cambria" w:cs="" w:cstheme="minorBidi" w:eastAsiaTheme="minorHAnsi"/>
-      <w:color w:val="auto"/>
+      <w:rFonts w:ascii="Lato" w:hAnsi="Lato" w:eastAsia="Cambria" w:cs="" w:cstheme="minorBidi" w:eastAsiaTheme="minorHAnsi"/>
+      <w:color w:val="00000A"/>
       <w:sz w:val="24"/>
       <w:szCs w:val="24"/>
       <w:lang w:val="en-US" w:eastAsia="en-US" w:bidi="ar-SA"/>
@@ -1100,7 +1127,6 @@
   <w:style w:type="paragraph" w:styleId="Heading1">
     <w:name w:val="Heading 1"/>
     <w:basedOn w:val="Normal"/>
-    <w:next w:val="TextBody"/>
     <w:uiPriority w:val="9"/>
     <w:qFormat/>
     <w:rsid w:val="002a76cf"/>
@@ -1118,7 +1144,7 @@
       <w:rFonts w:eastAsia="" w:cs="" w:cstheme="majorBidi" w:eastAsiaTheme="majorEastAsia"/>
       <w:b/>
       <w:bCs/>
-      <w:color w:val="1D63F3"/>
+      <w:color w:val="333333"/>
       <w:sz w:val="32"/>
       <w:szCs w:val="32"/>
     </w:rPr>
@@ -1126,16 +1152,13 @@
   <w:style w:type="paragraph" w:styleId="Heading2">
     <w:name w:val="Heading 2"/>
     <w:basedOn w:val="Heading1"/>
-    <w:next w:val="TextBody"/>
     <w:uiPriority w:val="9"/>
     <w:unhideWhenUsed/>
     <w:qFormat/>
     <w:rsid w:val="002a76cf"/>
     <w:pPr>
       <w:pageBreakBefore w:val="false"/>
-      <w:pBdr>
-        <w:bottom w:val="single" w:sz="18" w:space="6" w:color="5EFF5D"/>
-      </w:pBdr>
+      <w:pBdr/>
       <w:spacing w:lineRule="auto" w:line="240" w:before="640" w:after="160"/>
       <w:contextualSpacing/>
       <w:jc w:val="both"/>
@@ -1143,14 +1166,13 @@
     </w:pPr>
     <w:rPr>
       <w:bCs w:val="false"/>
-      <w:sz w:val="26"/>
+      <w:sz w:val="28"/>
       <w:szCs w:val="26"/>
     </w:rPr>
   </w:style>
   <w:style w:type="paragraph" w:styleId="Heading3">
     <w:name w:val="Heading 3"/>
     <w:basedOn w:val="Heading2"/>
-    <w:next w:val="TextBody"/>
     <w:uiPriority w:val="9"/>
     <w:unhideWhenUsed/>
     <w:qFormat/>
@@ -1168,12 +1190,12 @@
   <w:style w:type="paragraph" w:styleId="Heading4">
     <w:name w:val="Heading 4"/>
     <w:basedOn w:val="Heading3"/>
-    <w:next w:val="TextBody"/>
     <w:uiPriority w:val="9"/>
     <w:unhideWhenUsed/>
     <w:qFormat/>
     <w:rsid w:val="00c64383"/>
     <w:pPr>
+      <w:pBdr/>
       <w:outlineLvl w:val="3"/>
     </w:pPr>
     <w:rPr>
@@ -1186,7 +1208,6 @@
   <w:style w:type="paragraph" w:styleId="Heading5">
     <w:name w:val="Heading 5"/>
     <w:basedOn w:val="Normal"/>
-    <w:next w:val="TextBody"/>
     <w:uiPriority w:val="9"/>
     <w:unhideWhenUsed/>
     <w:qFormat/>
@@ -1200,44 +1221,41 @@
       <w:outlineLvl w:val="4"/>
     </w:pPr>
     <w:rPr>
-      <w:rFonts w:ascii="Nunito ExtraBold" w:hAnsi="Nunito ExtraBold" w:eastAsia="" w:cs="Times New Roman (Headings CS)" w:eastAsiaTheme="majorEastAsia"/>
+      <w:rFonts w:ascii="Lato" w:hAnsi="Lato" w:eastAsia="" w:cs="Times New Roman (Headings CS)" w:eastAsiaTheme="majorEastAsia"/>
       <w:b/>
       <w:iCs/>
-      <w:caps/>
-      <w:color w:val="7A7A7A"/>
-      <w:spacing w:val="40"/>
-      <w:sz w:val="16"/>
+      <w:caps w:val="false"/>
+      <w:smallCaps w:val="false"/>
+      <w:color w:val="808080"/>
+      <w:spacing w:val="0"/>
+      <w:sz w:val="22"/>
     </w:rPr>
   </w:style>
   <w:style w:type="paragraph" w:styleId="Heading6">
     <w:name w:val="Heading 6"/>
     <w:basedOn w:val="Heading5"/>
-    <w:next w:val="TextBody"/>
     <w:uiPriority w:val="9"/>
     <w:unhideWhenUsed/>
     <w:qFormat/>
     <w:rsid w:val="00c64383"/>
     <w:pPr>
-      <w:pBdr>
-        <w:bottom w:val="single" w:sz="4" w:space="1" w:color="B5B5B5"/>
-      </w:pBdr>
+      <w:pBdr/>
       <w:spacing w:before="640" w:after="160"/>
       <w:contextualSpacing/>
       <w:outlineLvl w:val="5"/>
     </w:pPr>
     <w:rPr>
-      <w:rFonts w:ascii="Nunito" w:hAnsi="Nunito"/>
+      <w:rFonts w:ascii="Lato" w:hAnsi="Lato"/>
       <w:b w:val="false"/>
       <w:caps w:val="false"/>
       <w:smallCaps w:val="false"/>
       <w:spacing w:val="0"/>
-      <w:sz w:val="20"/>
+      <w:sz w:val="22"/>
     </w:rPr>
   </w:style>
   <w:style w:type="paragraph" w:styleId="Heading7">
     <w:name w:val="Heading 7"/>
     <w:basedOn w:val="Normal"/>
-    <w:next w:val="TextBody"/>
     <w:uiPriority w:val="9"/>
     <w:unhideWhenUsed/>
     <w:qFormat/>
@@ -1255,7 +1273,6 @@
   <w:style w:type="paragraph" w:styleId="Heading8">
     <w:name w:val="Heading 8"/>
     <w:basedOn w:val="Normal"/>
-    <w:next w:val="TextBody"/>
     <w:uiPriority w:val="9"/>
     <w:unhideWhenUsed/>
     <w:qFormat/>
@@ -1273,7 +1290,6 @@
   <w:style w:type="paragraph" w:styleId="Heading9">
     <w:name w:val="Heading 9"/>
     <w:basedOn w:val="Normal"/>
-    <w:next w:val="TextBody"/>
     <w:uiPriority w:val="9"/>
     <w:unhideWhenUsed/>
     <w:qFormat/>
@@ -1340,14 +1356,13 @@
   </w:style>
   <w:style w:type="character" w:styleId="InternetLink">
     <w:name w:val="Internet Link"/>
-    <w:basedOn w:val="CaptionChar"/>
     <w:rsid w:val="00bd65f3"/>
     <w:rPr>
-      <w:rFonts w:ascii="Nunito" w:hAnsi="Nunito"/>
+      <w:rFonts w:ascii="Lato" w:hAnsi="Lato"/>
       <w:b w:val="false"/>
       <w:i w:val="false"/>
       <w:color w:val="1D63F3"/>
-      <w:sz w:val="20"/>
+      <w:sz w:val="22"/>
       <w:u w:val="dotted" w:color="79A1F3"/>
     </w:rPr>
   </w:style>
@@ -1672,7 +1687,8 @@
       <w:spacing w:before="180" w:after="180"/>
     </w:pPr>
     <w:rPr>
-      <w:sz w:val="20"/>
+      <w:color w:val="333333"/>
+      <w:sz w:val="22"/>
     </w:rPr>
   </w:style>
   <w:style w:type="paragraph" w:styleId="List">
@@ -1713,7 +1729,6 @@
   <w:style w:type="paragraph" w:styleId="FirstParagraph" w:customStyle="1">
     <w:name w:val="First Paragraph"/>
     <w:basedOn w:val="TextBody"/>
-    <w:next w:val="TextBody"/>
     <w:qFormat/>
     <w:pPr/>
     <w:rPr/>
@@ -1732,7 +1747,6 @@
   <w:style w:type="paragraph" w:styleId="Title">
     <w:name w:val="Title"/>
     <w:basedOn w:val="Normal"/>
-    <w:next w:val="TextBody"/>
     <w:qFormat/>
     <w:rsid w:val="002a76cf"/>
     <w:pPr>
@@ -1746,7 +1760,7 @@
       <w:rFonts w:eastAsia="" w:cs="" w:cstheme="majorBidi" w:eastAsiaTheme="majorEastAsia"/>
       <w:b/>
       <w:bCs/>
-      <w:color w:val="1D63F3"/>
+      <w:color w:val="808080"/>
       <w:sz w:val="36"/>
       <w:szCs w:val="36"/>
     </w:rPr>
@@ -1754,7 +1768,6 @@
   <w:style w:type="paragraph" w:styleId="Subtitle">
     <w:name w:val="Subtitle"/>
     <w:basedOn w:val="Title"/>
-    <w:next w:val="TextBody"/>
     <w:qFormat/>
     <w:rsid w:val="00524a6c"/>
     <w:pPr>
@@ -1772,7 +1785,6 @@
   </w:style>
   <w:style w:type="paragraph" w:styleId="Author" w:customStyle="1">
     <w:name w:val="Author"/>
-    <w:next w:val="TextBody"/>
     <w:qFormat/>
     <w:rsid w:val="00524a6c"/>
     <w:pPr>
@@ -1783,7 +1795,7 @@
       <w:jc w:val="center"/>
     </w:pPr>
     <w:rPr>
-      <w:rFonts w:ascii="Nunito" w:hAnsi="Nunito" w:cs="Times New Roman (Body CS)" w:eastAsia="Cambria"/>
+      <w:rFonts w:ascii="Nunito" w:hAnsi="Nunito" w:eastAsia="Cambria" w:cs="Times New Roman (Body CS)"/>
       <w:b/>
       <w:color w:val="363636"/>
       <w:sz w:val="16"/>
@@ -1793,7 +1805,6 @@
   </w:style>
   <w:style w:type="paragraph" w:styleId="Date">
     <w:name w:val="Date"/>
-    <w:next w:val="TextBody"/>
     <w:qFormat/>
     <w:rsid w:val="00524a6c"/>
     <w:pPr>
@@ -1806,7 +1817,7 @@
       <w:jc w:val="right"/>
     </w:pPr>
     <w:rPr>
-      <w:rFonts w:ascii="Nunito" w:hAnsi="Nunito" w:cs="Times New Roman (Body CS)" w:eastAsia="Cambria"/>
+      <w:rFonts w:ascii="Nunito" w:hAnsi="Nunito" w:eastAsia="Cambria" w:cs="Times New Roman (Body CS)"/>
       <w:b/>
       <w:caps/>
       <w:color w:val="7A7A7A"/>
@@ -1818,7 +1829,6 @@
   <w:style w:type="paragraph" w:styleId="Abstract" w:customStyle="1">
     <w:name w:val="Abstract"/>
     <w:basedOn w:val="Normal"/>
-    <w:next w:val="TextBody"/>
     <w:qFormat/>
     <w:rsid w:val="00524a6c"/>
     <w:pPr>
@@ -1848,7 +1858,6 @@
   <w:style w:type="paragraph" w:styleId="BlockText">
     <w:name w:val="Block Text"/>
     <w:basedOn w:val="TextBody"/>
-    <w:next w:val="TextBody"/>
     <w:uiPriority w:val="9"/>
     <w:unhideWhenUsed/>
     <w:qFormat/>
@@ -1958,7 +1967,6 @@
   <w:style w:type="paragraph" w:styleId="TOCHeading">
     <w:name w:val="TOC Heading"/>
     <w:basedOn w:val="Heading1"/>
-    <w:next w:val="TextBody"/>
     <w:uiPriority w:val="39"/>
     <w:unhideWhenUsed/>
     <w:qFormat/>
@@ -1977,6 +1985,16 @@
     <w:name w:val="Footnote Text"/>
     <w:basedOn w:val="Normal"/>
     <w:pPr/>
+    <w:rPr/>
+  </w:style>
+  <w:style w:type="paragraph" w:styleId="CodeChunk">
+    <w:name w:val="CodeChunk"/>
+    <w:basedOn w:val="TextBody"/>
+    <w:qFormat/>
+    <w:pPr>
+      <w:spacing w:before="567" w:after="567"/>
+      <w:jc w:val="center"/>
+    </w:pPr>
     <w:rPr/>
   </w:style>
   <w:style w:type="numbering" w:styleId="NoList" w:default="1">

</xml_diff>

<commit_message>
fix(Docx): Improve contrasts for text styles
</commit_message>
<xml_diff>
--- a/src/codecs/pandoc/templates/stencila-template.docx
+++ b/src/codecs/pandoc/templates/stencila-template.docx
@@ -286,6 +286,7 @@
         <w:tblW w:w="1556" w:type="dxa"/>
         <w:jc w:val="left"/>
         <w:tblInd w:w="-12" w:type="dxa"/>
+        <w:tblLayout w:type="fixed"/>
         <w:tblCellMar>
           <w:top w:w="0" w:type="dxa"/>
           <w:left w:w="92" w:type="dxa"/>
@@ -308,18 +309,14 @@
             <w:tcBorders>
               <w:bottom w:val="nil"/>
               <w:right w:val="nil"/>
-              <w:insideH w:val="nil"/>
-              <w:insideV w:val="nil"/>
             </w:tcBorders>
             <w:shd w:color="auto" w:fill="F1F1F2" w:val="clear"/>
-            <w:tcMar>
-              <w:left w:w="92" w:type="dxa"/>
-            </w:tcMar>
             <w:vAlign w:val="bottom"/>
           </w:tcPr>
           <w:p>
             <w:pPr>
               <w:pStyle w:val="Compact"/>
+              <w:widowControl w:val="false"/>
               <w:spacing w:before="320" w:after="320"/>
               <w:jc w:val="right"/>
               <w:rPr>
@@ -335,6 +332,7 @@
               <w:rPr>
                 <w:rFonts w:cs="Times New Roman (Body CS)"/>
                 <w:b/>
+                <w:kern w:val="0"/>
                 <w:sz w:val="20"/>
                 <w:szCs w:val="20"/>
                 <w:lang w:val="en-CA"/>
@@ -345,11 +343,12 @@
               <w:rPr>
                 <w:rFonts w:cs="Times New Roman (Body CS)"/>
                 <w:b/>
+                <w:kern w:val="0"/>
                 <w:sz w:val="20"/>
                 <w:szCs w:val="20"/>
                 <w:lang w:val="en-CA"/>
               </w:rPr>
-              <w:t xml:space="preserve">Table </w:t>
+              <w:t>Table</w:t>
             </w:r>
           </w:p>
         </w:tc>
@@ -359,7 +358,6 @@
             <w:tcBorders>
               <w:left w:val="nil"/>
               <w:bottom w:val="nil"/>
-              <w:insideH w:val="nil"/>
             </w:tcBorders>
             <w:shd w:color="auto" w:fill="F1F1F2" w:val="clear"/>
             <w:tcMar>
@@ -370,6 +368,7 @@
           <w:p>
             <w:pPr>
               <w:pStyle w:val="Compact"/>
+              <w:widowControl w:val="false"/>
               <w:spacing w:before="320" w:after="320"/>
               <w:jc w:val="right"/>
               <w:rPr>
@@ -385,6 +384,7 @@
               <w:rPr>
                 <w:rFonts w:cs="Times New Roman (Body CS)"/>
                 <w:b/>
+                <w:kern w:val="0"/>
                 <w:sz w:val="20"/>
                 <w:szCs w:val="20"/>
                 <w:lang w:val="en-CA"/>
@@ -395,11 +395,12 @@
               <w:rPr>
                 <w:rFonts w:cs="Times New Roman (Body CS)"/>
                 <w:b/>
+                <w:kern w:val="0"/>
                 <w:sz w:val="20"/>
                 <w:szCs w:val="20"/>
                 <w:lang w:val="en-CA"/>
               </w:rPr>
-              <w:t xml:space="preserve">Table </w:t>
+              <w:t>Table</w:t>
             </w:r>
           </w:p>
         </w:tc>
@@ -413,17 +414,13 @@
               <w:top w:val="nil"/>
               <w:bottom w:val="nil"/>
               <w:right w:val="nil"/>
-              <w:insideH w:val="nil"/>
-              <w:insideV w:val="nil"/>
             </w:tcBorders>
             <w:shd w:color="auto" w:fill="auto" w:val="clear"/>
-            <w:tcMar>
-              <w:left w:w="92" w:type="dxa"/>
-            </w:tcMar>
           </w:tcPr>
           <w:p>
             <w:pPr>
               <w:pStyle w:val="Compact"/>
+              <w:widowControl w:val="false"/>
               <w:spacing w:before="320" w:after="320"/>
               <w:rPr>
                 <w:rFonts w:ascii="Nunito" w:hAnsi="Nunito" w:cs="Times New Roman (Body CS)"/>
@@ -435,11 +432,12 @@
             <w:r>
               <w:rPr>
                 <w:rFonts w:cs="Times New Roman (Body CS)"/>
+                <w:kern w:val="0"/>
                 <w:sz w:val="20"/>
                 <w:szCs w:val="20"/>
                 <w:lang w:val="en-CA"/>
               </w:rPr>
-              <w:t xml:space="preserve">1 </w:t>
+              <w:t>1</w:t>
             </w:r>
           </w:p>
         </w:tc>
@@ -450,7 +448,6 @@
               <w:top w:val="nil"/>
               <w:left w:val="nil"/>
               <w:bottom w:val="nil"/>
-              <w:insideH w:val="nil"/>
             </w:tcBorders>
             <w:shd w:color="auto" w:fill="auto" w:val="clear"/>
             <w:tcMar>
@@ -460,6 +457,7 @@
           <w:p>
             <w:pPr>
               <w:pStyle w:val="Compact"/>
+              <w:widowControl w:val="false"/>
               <w:spacing w:before="320" w:after="320"/>
               <w:rPr>
                 <w:rFonts w:ascii="Nunito" w:hAnsi="Nunito" w:cs="Times New Roman (Body CS)"/>
@@ -471,11 +469,12 @@
             <w:r>
               <w:rPr>
                 <w:rFonts w:cs="Times New Roman (Body CS)"/>
+                <w:kern w:val="0"/>
                 <w:sz w:val="20"/>
                 <w:szCs w:val="20"/>
                 <w:lang w:val="en-CA"/>
               </w:rPr>
-              <w:t xml:space="preserve">2 </w:t>
+              <w:t>2</w:t>
             </w:r>
           </w:p>
         </w:tc>
@@ -491,17 +490,13 @@
               <w:top w:val="nil"/>
               <w:bottom w:val="nil"/>
               <w:right w:val="nil"/>
-              <w:insideH w:val="nil"/>
-              <w:insideV w:val="nil"/>
             </w:tcBorders>
             <w:shd w:color="auto" w:fill="F5F5F5" w:val="clear"/>
-            <w:tcMar>
-              <w:left w:w="92" w:type="dxa"/>
-            </w:tcMar>
           </w:tcPr>
           <w:p>
             <w:pPr>
               <w:pStyle w:val="Compact"/>
+              <w:widowControl w:val="false"/>
               <w:spacing w:before="320" w:after="320"/>
               <w:rPr>
                 <w:rFonts w:ascii="Nunito" w:hAnsi="Nunito" w:cs="Times New Roman (Body CS)"/>
@@ -513,6 +508,7 @@
             <w:r>
               <w:rPr>
                 <w:rFonts w:cs="Times New Roman (Body CS)"/>
+                <w:kern w:val="0"/>
                 <w:sz w:val="20"/>
                 <w:szCs w:val="20"/>
                 <w:lang w:val="en-CA"/>
@@ -528,7 +524,6 @@
               <w:top w:val="nil"/>
               <w:left w:val="nil"/>
               <w:bottom w:val="nil"/>
-              <w:insideH w:val="nil"/>
             </w:tcBorders>
             <w:shd w:color="auto" w:fill="F5F5F5" w:val="clear"/>
             <w:tcMar>
@@ -538,6 +533,7 @@
           <w:p>
             <w:pPr>
               <w:pStyle w:val="Compact"/>
+              <w:widowControl w:val="false"/>
               <w:spacing w:before="320" w:after="320"/>
               <w:rPr>
                 <w:rFonts w:ascii="Nunito" w:hAnsi="Nunito" w:cs="Times New Roman (Body CS)"/>
@@ -549,6 +545,7 @@
             <w:r>
               <w:rPr>
                 <w:rFonts w:cs="Times New Roman (Body CS)"/>
+                <w:kern w:val="0"/>
                 <w:sz w:val="20"/>
                 <w:szCs w:val="20"/>
                 <w:lang w:val="en-CA"/>
@@ -566,16 +563,13 @@
             <w:tcBorders>
               <w:top w:val="nil"/>
               <w:right w:val="nil"/>
-              <w:insideV w:val="nil"/>
             </w:tcBorders>
             <w:shd w:color="auto" w:fill="auto" w:val="clear"/>
-            <w:tcMar>
-              <w:left w:w="92" w:type="dxa"/>
-            </w:tcMar>
           </w:tcPr>
           <w:p>
             <w:pPr>
               <w:pStyle w:val="Compact"/>
+              <w:widowControl w:val="false"/>
               <w:spacing w:before="320" w:after="320"/>
               <w:rPr>
                 <w:rFonts w:ascii="Nunito" w:hAnsi="Nunito" w:cs="Times New Roman (Body CS)"/>
@@ -587,6 +581,7 @@
             <w:r>
               <w:rPr>
                 <w:rFonts w:cs="Times New Roman (Body CS)"/>
+                <w:kern w:val="0"/>
                 <w:sz w:val="20"/>
                 <w:szCs w:val="20"/>
                 <w:lang w:val="en-CA"/>
@@ -610,6 +605,7 @@
           <w:p>
             <w:pPr>
               <w:pStyle w:val="Compact"/>
+              <w:widowControl w:val="false"/>
               <w:spacing w:before="320" w:after="320"/>
               <w:rPr>
                 <w:rFonts w:ascii="Nunito" w:hAnsi="Nunito" w:cs="Times New Roman (Body CS)"/>
@@ -621,6 +617,7 @@
             <w:r>
               <w:rPr>
                 <w:rFonts w:cs="Times New Roman (Body CS)"/>
+                <w:kern w:val="0"/>
                 <w:sz w:val="20"/>
                 <w:szCs w:val="20"/>
                 <w:lang w:val="en-CA"/>
@@ -718,7 +715,7 @@
       <w:pgNumType w:fmt="decimal"/>
       <w:formProt w:val="false"/>
       <w:textDirection w:val="lrTb"/>
-      <w:docGrid w:type="default" w:linePitch="240" w:charSpace="4294961151"/>
+      <w:docGrid w:type="default" w:linePitch="240" w:charSpace="0"/>
     </w:sectPr>
   </w:body>
 </w:document>
@@ -728,6 +725,11 @@
 <w:footnotes xmlns:o="urn:schemas-microsoft-com:office:office" xmlns:r="http://schemas.openxmlformats.org/officeDocument/2006/relationships" xmlns:v="urn:schemas-microsoft-com:vml" xmlns:w="http://schemas.openxmlformats.org/wordprocessingml/2006/main" xmlns:w10="urn:schemas-microsoft-com:office:word" xmlns:wp="http://schemas.openxmlformats.org/drawingml/2006/wordprocessingDrawing" xmlns:wps="http://schemas.microsoft.com/office/word/2010/wordprocessingShape" xmlns:wpg="http://schemas.microsoft.com/office/word/2010/wordprocessingGroup" xmlns:mc="http://schemas.openxmlformats.org/markup-compatibility/2006" xmlns:wp14="http://schemas.microsoft.com/office/word/2010/wordprocessingDrawing" xmlns:w14="http://schemas.microsoft.com/office/word/2010/wordml" mc:Ignorable="w14 wp14">
   <w:footnote w:id="0" w:type="separator">
     <w:p>
+      <w:pPr>
+        <w:rPr>
+          <w:sz w:val="12"/>
+        </w:rPr>
+      </w:pPr>
       <w:r>
         <w:separator/>
       </w:r>
@@ -735,6 +737,11 @@
   </w:footnote>
   <w:footnote w:id="1" w:type="continuationSeparator">
     <w:p>
+      <w:pPr>
+        <w:rPr>
+          <w:sz w:val="12"/>
+        </w:rPr>
+      </w:pPr>
       <w:r>
         <w:continuationSeparator/>
       </w:r>
@@ -743,24 +750,25 @@
   <w:footnote w:id="2">
     <w:p>
       <w:pPr>
-        <w:pStyle w:val="Footnotetext"/>
+        <w:pStyle w:val="Footnote"/>
         <w:spacing w:before="0" w:after="200"/>
         <w:rPr/>
       </w:pPr>
       <w:r>
         <w:rPr>
-          <w:rStyle w:val="Footnotereference"/>
+          <w:rStyle w:val="FootnoteCharacters"/>
         </w:rPr>
         <w:footnoteRef/>
+      </w:r>
+      <w:r>
+        <w:rPr>
+          <w:rStyle w:val="FootnoteCharacters"/>
+        </w:rPr>
         <w:tab/>
       </w:r>
       <w:r>
         <w:rPr/>
-        <w:t xml:space="preserve"> </w:t>
-      </w:r>
-      <w:r>
-        <w:rPr/>
-        <w:t>Footnote Text.</w:t>
+        <w:t xml:space="preserve"> Footnote Text.</w:t>
       </w:r>
     </w:p>
   </w:footnote>
@@ -778,7 +786,9 @@
       </w:rPr>
     </w:rPrDefault>
     <w:pPrDefault>
-      <w:pPr/>
+      <w:pPr>
+        <w:suppressAutoHyphens w:val="true"/>
+      </w:pPr>
     </w:pPrDefault>
   </w:docDefaults>
   <w:latentStyles w:defLockedState="0" w:defUIPriority="0" w:defSemiHidden="0" w:defUnhideWhenUsed="0" w:defQFormat="0" w:count="376">
@@ -1132,6 +1142,7 @@
     <w:rPr>
       <w:rFonts w:ascii="Lato" w:hAnsi="Lato" w:eastAsia="Cambria" w:cs="" w:cstheme="minorBidi" w:eastAsiaTheme="minorHAnsi"/>
       <w:color w:val="00000A"/>
+      <w:kern w:val="0"/>
       <w:sz w:val="24"/>
       <w:szCs w:val="24"/>
       <w:lang w:val="en-US" w:eastAsia="en-US" w:bidi="ar-SA"/>
@@ -1144,7 +1155,7 @@
     <w:qFormat/>
     <w:rsid w:val="002a76cf"/>
     <w:pPr>
-      <w:keepNext/>
+      <w:keepNext w:val="true"/>
       <w:keepLines/>
       <w:pageBreakBefore w:val="false"/>
       <w:suppressAutoHyphens w:val="true"/>
@@ -1157,7 +1168,7 @@
       <w:rFonts w:eastAsia="" w:cs="" w:cstheme="majorBidi" w:eastAsiaTheme="majorEastAsia"/>
       <w:b/>
       <w:bCs/>
-      <w:color w:val="333333"/>
+      <w:color w:val="4A5568"/>
       <w:sz w:val="32"/>
       <w:szCs w:val="32"/>
     </w:rPr>
@@ -1178,6 +1189,7 @@
     </w:pPr>
     <w:rPr>
       <w:bCs w:val="false"/>
+      <w:color w:val="4A5568"/>
       <w:sz w:val="28"/>
       <w:szCs w:val="26"/>
     </w:rPr>
@@ -1195,6 +1207,7 @@
     <w:rPr>
       <w:b w:val="false"/>
       <w:bCs/>
+      <w:color w:val="4A5568"/>
       <w:szCs w:val="28"/>
     </w:rPr>
   </w:style>
@@ -1211,7 +1224,7 @@
     <w:rPr>
       <w:b/>
       <w:bCs w:val="false"/>
-      <w:color w:val="7A7A7A"/>
+      <w:color w:val="4A5568"/>
       <w:sz w:val="22"/>
     </w:rPr>
   </w:style>
@@ -1223,7 +1236,7 @@
     <w:qFormat/>
     <w:rsid w:val="00c64383"/>
     <w:pPr>
-      <w:keepNext/>
+      <w:keepNext w:val="true"/>
       <w:keepLines/>
       <w:suppressAutoHyphens w:val="true"/>
       <w:spacing w:lineRule="auto" w:line="240" w:before="640" w:after="0"/>
@@ -1236,7 +1249,7 @@
       <w:iCs/>
       <w:caps w:val="false"/>
       <w:smallCaps w:val="false"/>
-      <w:color w:val="808080"/>
+      <w:color w:val="718090"/>
       <w:spacing w:val="0"/>
       <w:sz w:val="22"/>
     </w:rPr>
@@ -1269,7 +1282,7 @@
     <w:unhideWhenUsed/>
     <w:qFormat/>
     <w:pPr>
-      <w:keepNext/>
+      <w:keepNext w:val="true"/>
       <w:keepLines/>
       <w:spacing w:before="200" w:after="0"/>
       <w:outlineLvl w:val="6"/>
@@ -1286,7 +1299,7 @@
     <w:unhideWhenUsed/>
     <w:qFormat/>
     <w:pPr>
-      <w:keepNext/>
+      <w:keepNext w:val="true"/>
       <w:keepLines/>
       <w:spacing w:before="200" w:after="0"/>
       <w:outlineLvl w:val="7"/>
@@ -1303,7 +1316,7 @@
     <w:unhideWhenUsed/>
     <w:qFormat/>
     <w:pPr>
-      <w:keepNext/>
+      <w:keepNext w:val="true"/>
       <w:keepLines/>
       <w:spacing w:before="200" w:after="0"/>
       <w:outlineLvl w:val="8"/>
@@ -1349,22 +1362,19 @@
       <w:shd w:fill="F5F5F5" w:val="clear"/>
     </w:rPr>
   </w:style>
-  <w:style w:type="character" w:styleId="Footnotereference">
-    <w:name w:val="footnote reference"/>
-    <w:basedOn w:val="CaptionChar"/>
-    <w:qFormat/>
-    <w:rsid w:val="007c0706"/>
-    <w:rPr>
-      <w:rFonts w:ascii="Nunito ExtraBold" w:hAnsi="Nunito ExtraBold"/>
-      <w:b/>
-      <w:i w:val="false"/>
-      <w:color w:val="7A7A7A"/>
-      <w:sz w:val="16"/>
+  <w:style w:type="character" w:styleId="FootnoteCharacters">
+    <w:name w:val="Footnote Characters"/>
+    <w:qFormat/>
+    <w:rPr/>
+  </w:style>
+  <w:style w:type="character" w:styleId="FootnoteAnchor">
+    <w:name w:val="Footnote Anchor"/>
+    <w:rPr>
       <w:vertAlign w:val="superscript"/>
     </w:rPr>
   </w:style>
   <w:style w:type="character" w:styleId="InternetLink">
-    <w:name w:val="Internet Link"/>
+    <w:name w:val="Hyperlink"/>
     <w:rsid w:val="00bd65f3"/>
     <w:rPr>
       <w:rFonts w:ascii="Lato" w:hAnsi="Lato"/>
@@ -1375,7 +1385,7 @@
       <w:u w:val="dotted" w:color="79A1F3"/>
     </w:rPr>
   </w:style>
-  <w:style w:type="character" w:styleId="FollowedHyperlink">
+  <w:style w:type="character" w:styleId="VisitedInternetLink">
     <w:name w:val="FollowedHyperlink"/>
     <w:basedOn w:val="DefaultParagraphFont"/>
     <w:semiHidden/>
@@ -1444,222 +1454,6 @@
       <w:sz w:val="20"/>
     </w:rPr>
   </w:style>
-  <w:style w:type="character" w:styleId="ListLabel1">
-    <w:name w:val="ListLabel 1"/>
-    <w:qFormat/>
-    <w:rPr>
-      <w:color w:val="1D63F3"/>
-      <w:sz w:val="16"/>
-    </w:rPr>
-  </w:style>
-  <w:style w:type="character" w:styleId="ListLabel2">
-    <w:name w:val="ListLabel 2"/>
-    <w:qFormat/>
-    <w:rPr>
-      <w:rFonts w:cs="Courier New"/>
-    </w:rPr>
-  </w:style>
-  <w:style w:type="character" w:styleId="ListLabel3">
-    <w:name w:val="ListLabel 3"/>
-    <w:qFormat/>
-    <w:rPr>
-      <w:rFonts w:cs="Courier New"/>
-    </w:rPr>
-  </w:style>
-  <w:style w:type="character" w:styleId="ListLabel4">
-    <w:name w:val="ListLabel 4"/>
-    <w:qFormat/>
-    <w:rPr>
-      <w:rFonts w:cs="Courier New"/>
-    </w:rPr>
-  </w:style>
-  <w:style w:type="character" w:styleId="ListLabel5">
-    <w:name w:val="ListLabel 5"/>
-    <w:qFormat/>
-    <w:rPr>
-      <w:color w:val="1D63F3"/>
-      <w:sz w:val="16"/>
-    </w:rPr>
-  </w:style>
-  <w:style w:type="character" w:styleId="ListLabel6">
-    <w:name w:val="ListLabel 6"/>
-    <w:qFormat/>
-    <w:rPr>
-      <w:color w:val="1D63F3"/>
-    </w:rPr>
-  </w:style>
-  <w:style w:type="character" w:styleId="ListLabel7">
-    <w:name w:val="ListLabel 7"/>
-    <w:qFormat/>
-    <w:rPr>
-      <w:rFonts w:cs="Courier New"/>
-    </w:rPr>
-  </w:style>
-  <w:style w:type="character" w:styleId="ListLabel8">
-    <w:name w:val="ListLabel 8"/>
-    <w:qFormat/>
-    <w:rPr>
-      <w:rFonts w:cs="Courier New"/>
-    </w:rPr>
-  </w:style>
-  <w:style w:type="character" w:styleId="ListLabel9">
-    <w:name w:val="ListLabel 9"/>
-    <w:qFormat/>
-    <w:rPr>
-      <w:rFonts w:cs="Courier New"/>
-    </w:rPr>
-  </w:style>
-  <w:style w:type="character" w:styleId="ListLabel10">
-    <w:name w:val="ListLabel 10"/>
-    <w:qFormat/>
-    <w:rPr>
-      <w:color w:val="1D63F3"/>
-    </w:rPr>
-  </w:style>
-  <w:style w:type="character" w:styleId="ListLabel11">
-    <w:name w:val="ListLabel 11"/>
-    <w:qFormat/>
-    <w:rPr>
-      <w:rFonts w:cs="Courier New"/>
-    </w:rPr>
-  </w:style>
-  <w:style w:type="character" w:styleId="ListLabel12">
-    <w:name w:val="ListLabel 12"/>
-    <w:qFormat/>
-    <w:rPr>
-      <w:rFonts w:cs="Courier New"/>
-    </w:rPr>
-  </w:style>
-  <w:style w:type="character" w:styleId="ListLabel13">
-    <w:name w:val="ListLabel 13"/>
-    <w:qFormat/>
-    <w:rPr>
-      <w:rFonts w:cs="Courier New"/>
-    </w:rPr>
-  </w:style>
-  <w:style w:type="character" w:styleId="ListLabel14">
-    <w:name w:val="ListLabel 14"/>
-    <w:qFormat/>
-    <w:rPr>
-      <w:color w:val="1D63F3"/>
-    </w:rPr>
-  </w:style>
-  <w:style w:type="character" w:styleId="ListLabel15">
-    <w:name w:val="ListLabel 15"/>
-    <w:qFormat/>
-    <w:rPr>
-      <w:rFonts w:cs="Courier New"/>
-    </w:rPr>
-  </w:style>
-  <w:style w:type="character" w:styleId="ListLabel16">
-    <w:name w:val="ListLabel 16"/>
-    <w:qFormat/>
-    <w:rPr>
-      <w:rFonts w:cs="Courier New"/>
-    </w:rPr>
-  </w:style>
-  <w:style w:type="character" w:styleId="ListLabel17">
-    <w:name w:val="ListLabel 17"/>
-    <w:qFormat/>
-    <w:rPr>
-      <w:rFonts w:cs="Courier New"/>
-    </w:rPr>
-  </w:style>
-  <w:style w:type="character" w:styleId="ListLabel18">
-    <w:name w:val="ListLabel 18"/>
-    <w:qFormat/>
-    <w:rPr>
-      <w:color w:val="1D63F3"/>
-    </w:rPr>
-  </w:style>
-  <w:style w:type="character" w:styleId="ListLabel19">
-    <w:name w:val="ListLabel 19"/>
-    <w:qFormat/>
-    <w:rPr>
-      <w:rFonts w:cs="Courier New"/>
-    </w:rPr>
-  </w:style>
-  <w:style w:type="character" w:styleId="ListLabel20">
-    <w:name w:val="ListLabel 20"/>
-    <w:qFormat/>
-    <w:rPr>
-      <w:rFonts w:cs="Courier New"/>
-    </w:rPr>
-  </w:style>
-  <w:style w:type="character" w:styleId="ListLabel21">
-    <w:name w:val="ListLabel 21"/>
-    <w:qFormat/>
-    <w:rPr>
-      <w:rFonts w:cs="Courier New"/>
-    </w:rPr>
-  </w:style>
-  <w:style w:type="character" w:styleId="ListLabel22">
-    <w:name w:val="ListLabel 22"/>
-    <w:qFormat/>
-    <w:rPr>
-      <w:color w:val="1D63F3"/>
-    </w:rPr>
-  </w:style>
-  <w:style w:type="character" w:styleId="ListLabel23">
-    <w:name w:val="ListLabel 23"/>
-    <w:qFormat/>
-    <w:rPr>
-      <w:rFonts w:cs="Courier New"/>
-    </w:rPr>
-  </w:style>
-  <w:style w:type="character" w:styleId="ListLabel24">
-    <w:name w:val="ListLabel 24"/>
-    <w:qFormat/>
-    <w:rPr>
-      <w:rFonts w:cs="Courier New"/>
-    </w:rPr>
-  </w:style>
-  <w:style w:type="character" w:styleId="ListLabel25">
-    <w:name w:val="ListLabel 25"/>
-    <w:qFormat/>
-    <w:rPr>
-      <w:rFonts w:cs="Courier New"/>
-    </w:rPr>
-  </w:style>
-  <w:style w:type="character" w:styleId="ListLabel26">
-    <w:name w:val="ListLabel 26"/>
-    <w:qFormat/>
-    <w:rPr>
-      <w:color w:val="1D63F3"/>
-    </w:rPr>
-  </w:style>
-  <w:style w:type="character" w:styleId="ListLabel27">
-    <w:name w:val="ListLabel 27"/>
-    <w:qFormat/>
-    <w:rPr>
-      <w:rFonts w:cs="Courier New"/>
-    </w:rPr>
-  </w:style>
-  <w:style w:type="character" w:styleId="ListLabel28">
-    <w:name w:val="ListLabel 28"/>
-    <w:qFormat/>
-    <w:rPr>
-      <w:rFonts w:cs="Courier New"/>
-    </w:rPr>
-  </w:style>
-  <w:style w:type="character" w:styleId="ListLabel29">
-    <w:name w:val="ListLabel 29"/>
-    <w:qFormat/>
-    <w:rPr>
-      <w:rFonts w:cs="Courier New"/>
-    </w:rPr>
-  </w:style>
-  <w:style w:type="character" w:styleId="FootnoteCharacters">
-    <w:name w:val="Footnote Characters"/>
-    <w:qFormat/>
-    <w:rPr/>
-  </w:style>
-  <w:style w:type="character" w:styleId="FootnoteAnchor">
-    <w:name w:val="Footnote Anchor"/>
-    <w:rPr>
-      <w:vertAlign w:val="superscript"/>
-    </w:rPr>
-  </w:style>
   <w:style w:type="character" w:styleId="EndnoteAnchor">
     <w:name w:val="Endnote Anchor"/>
     <w:rPr>
@@ -1677,7 +1471,7 @@
     <w:next w:val="TextBody"/>
     <w:qFormat/>
     <w:pPr>
-      <w:keepNext/>
+      <w:keepNext w:val="true"/>
       <w:spacing w:before="240" w:after="120"/>
     </w:pPr>
     <w:rPr>
@@ -1759,7 +1553,7 @@
     <w:qFormat/>
     <w:rsid w:val="002a76cf"/>
     <w:pPr>
-      <w:keepNext/>
+      <w:keepNext w:val="true"/>
       <w:keepLines/>
       <w:spacing w:lineRule="auto" w:line="240" w:before="480" w:after="120"/>
       <w:contextualSpacing/>
@@ -1769,7 +1563,7 @@
       <w:rFonts w:eastAsia="" w:cs="" w:cstheme="majorBidi" w:eastAsiaTheme="majorEastAsia"/>
       <w:b/>
       <w:bCs/>
-      <w:color w:val="808080"/>
+      <w:color w:val="4A5568"/>
       <w:sz w:val="36"/>
       <w:szCs w:val="36"/>
     </w:rPr>
@@ -1786,7 +1580,7 @@
     <w:rPr>
       <w:rFonts w:cs="Times New Roman (Headings CS)"/>
       <w:caps/>
-      <w:color w:val="7A7A7A"/>
+      <w:color w:val="4A5568"/>
       <w:spacing w:val="30"/>
       <w:sz w:val="16"/>
       <w:szCs w:val="30"/>
@@ -1797,16 +1591,18 @@
     <w:qFormat/>
     <w:rsid w:val="00524a6c"/>
     <w:pPr>
-      <w:keepNext/>
+      <w:keepNext w:val="true"/>
       <w:keepLines/>
       <w:widowControl/>
       <w:bidi w:val="0"/>
+      <w:spacing w:before="0" w:after="0"/>
       <w:jc w:val="center"/>
     </w:pPr>
     <w:rPr>
       <w:rFonts w:ascii="Nunito" w:hAnsi="Nunito" w:eastAsia="Cambria" w:cs="Times New Roman (Body CS)"/>
       <w:b/>
-      <w:color w:val="363636"/>
+      <w:color w:val="4A5568"/>
+      <w:kern w:val="0"/>
       <w:sz w:val="16"/>
       <w:szCs w:val="24"/>
       <w:lang w:val="en-US" w:eastAsia="en-US" w:bidi="ar-SA"/>
@@ -1817,7 +1613,7 @@
     <w:qFormat/>
     <w:rsid w:val="00524a6c"/>
     <w:pPr>
-      <w:keepNext/>
+      <w:keepNext w:val="true"/>
       <w:keepLines/>
       <w:widowControl/>
       <w:suppressAutoHyphens w:val="true"/>
@@ -1829,7 +1625,8 @@
       <w:rFonts w:ascii="Nunito" w:hAnsi="Nunito" w:eastAsia="Cambria" w:cs="Times New Roman (Body CS)"/>
       <w:b/>
       <w:caps/>
-      <w:color w:val="7A7A7A"/>
+      <w:color w:val="718096"/>
+      <w:kern w:val="0"/>
       <w:sz w:val="13"/>
       <w:szCs w:val="13"/>
       <w:lang w:val="en-US" w:eastAsia="en-US" w:bidi="ar-SA"/>
@@ -1841,11 +1638,11 @@
     <w:qFormat/>
     <w:rsid w:val="00524a6c"/>
     <w:pPr>
-      <w:keepNext/>
+      <w:keepNext w:val="true"/>
       <w:keepLines/>
       <w:pBdr>
-        <w:top w:val="single" w:sz="4" w:space="16" w:color="B5B5B5"/>
-        <w:bottom w:val="single" w:sz="4" w:space="16" w:color="B5B5B5"/>
+        <w:top w:val="single" w:sz="4" w:space="16" w:color="A0AEC0"/>
+        <w:bottom w:val="single" w:sz="4" w:space="16" w:color="A0AEC0"/>
       </w:pBdr>
       <w:spacing w:before="480" w:after="480"/>
       <w:contextualSpacing/>
@@ -1853,6 +1650,7 @@
     <w:rPr>
       <w:rFonts w:ascii="Nunito SemiBold" w:hAnsi="Nunito SemiBold"/>
       <w:b/>
+      <w:color w:val="2D3748"/>
       <w:sz w:val="20"/>
       <w:szCs w:val="20"/>
     </w:rPr>
@@ -1888,8 +1686,8 @@
       <w:szCs w:val="20"/>
     </w:rPr>
   </w:style>
-  <w:style w:type="paragraph" w:styleId="Footnotetext">
-    <w:name w:val="footnote text"/>
+  <w:style w:type="paragraph" w:styleId="Footnote">
+    <w:name w:val="Footnote Text"/>
     <w:basedOn w:val="Normal"/>
     <w:uiPriority w:val="9"/>
     <w:unhideWhenUsed/>
@@ -1897,7 +1695,8 @@
     <w:rsid w:val="00ca3070"/>
     <w:pPr/>
     <w:rPr>
-      <w:sz w:val="16"/>
+      <w:color w:val="4A5568"/>
+      <w:sz w:val="20"/>
     </w:rPr>
   </w:style>
   <w:style w:type="paragraph" w:styleId="DefinitionTerm" w:customStyle="1">
@@ -1906,7 +1705,7 @@
     <w:qFormat/>
     <w:rsid w:val="00070da7"/>
     <w:pPr>
-      <w:keepNext/>
+      <w:keepNext w:val="true"/>
       <w:keepLines/>
       <w:spacing w:before="0" w:after="0"/>
     </w:pPr>
@@ -1946,7 +1745,7 @@
     <w:basedOn w:val="Caption1"/>
     <w:qFormat/>
     <w:pPr>
-      <w:keepNext/>
+      <w:keepNext w:val="true"/>
       <w:spacing w:before="567" w:after="283"/>
       <w:jc w:val="left"/>
     </w:pPr>
@@ -1979,7 +1778,7 @@
     <w:basedOn w:val="Figure"/>
     <w:qFormat/>
     <w:pPr>
-      <w:keepNext/>
+      <w:keepNext w:val="true"/>
     </w:pPr>
     <w:rPr/>
   </w:style>
@@ -1999,12 +1798,6 @@
       <w:bCs w:val="false"/>
       <w:color w:val="365F91" w:themeColor="accent1" w:themeShade="bf"/>
     </w:rPr>
-  </w:style>
-  <w:style w:type="paragraph" w:styleId="Footnote">
-    <w:name w:val="Footnote Text"/>
-    <w:basedOn w:val="Normal"/>
-    <w:pPr/>
-    <w:rPr/>
   </w:style>
   <w:style w:type="paragraph" w:styleId="CodeChunk">
     <w:name w:val="CodeChunk"/>
@@ -2038,7 +1831,6 @@
     <w:semiHidden/>
     <w:unhideWhenUsed/>
     <w:tblPr>
-      <w:tblInd w:w="0" w:type="dxa"/>
       <w:tblCellMar>
         <w:top w:w="0" w:type="dxa"/>
         <w:left w:w="108" w:type="dxa"/>
@@ -2064,7 +1856,6 @@
     <w:tblPr>
       <w:tblStyleRowBandSize w:val="1"/>
       <w:tblStyleColBandSize w:val="1"/>
-      <w:tblInd w:w="0" w:type="dxa"/>
       <w:tblBorders>
         <w:top w:val="single" w:color="B5B5B5" w:sz="2" w:space="0"/>
         <w:left w:val="single" w:color="B5B5B5" w:sz="2" w:space="0"/>

</xml_diff>